<commit_message>
feat: finish Lease function - add function for getting and adding info of authorizer - add function for saving customer info after export
</commit_message>
<xml_diff>
--- a/sourceDocs/HOP-DONG-GIAO-KHOAN.docx
+++ b/sourceDocs/HOP-DONG-GIAO-KHOAN.docx
@@ -278,7 +278,7 @@
           <w:szCs w:val="24"/>
           <w:lang w:val="en-US"/>
         </w:rPr>
-        <w:t xml:space="preserve"> </w:t>
+        <w:t xml:space="preserve"> {authorizerName}</w:t>
       </w:r>
     </w:p>
     <w:p>
@@ -326,7 +326,7 @@
           <w:szCs w:val="24"/>
           <w:lang w:val="en-US"/>
         </w:rPr>
-        <w:t xml:space="preserve"> </w:t>
+        <w:t xml:space="preserve"> {authorizerId}</w:t>
       </w:r>
     </w:p>
     <w:p>
@@ -374,7 +374,7 @@
           <w:szCs w:val="24"/>
           <w:lang w:val="en-US"/>
         </w:rPr>
-        <w:t xml:space="preserve"> </w:t>
+        <w:t xml:space="preserve"> {authorizerIdDate}</w:t>
       </w:r>
     </w:p>
     <w:p>
@@ -412,7 +412,7 @@
           <w:lang w:val="en-US"/>
         </w:rPr>
         <w:tab/>
-        <w:t>:</w:t>
+        <w:t>: {authorizerIdPlace}</w:t>
       </w:r>
       <w:r>
         <w:rPr>
@@ -829,31 +829,25 @@
           <w:szCs w:val="24"/>
           <w:lang w:val="en-US"/>
         </w:rPr>
-        <w:t>:</w:t>
-      </w:r>
-    </w:p>
-    <w:p>
-      <w:pPr>
-        <w:tabs>
-          <w:tab w:val="left" w:leader="dot" w:pos="9356"/>
-        </w:tabs>
-        <w:spacing w:before="60" w:after="60" w:line="360" w:lineRule="auto"/>
-        <w:jc w:val="both"/>
-        <w:rPr>
-          <w:rFonts w:ascii="Times New Roman" w:eastAsia="Times New Roman" w:hAnsi="Times New Roman" w:cs="Times New Roman"/>
-          <w:sz w:val="24"/>
-          <w:szCs w:val="24"/>
-          <w:lang w:val="en-US"/>
-        </w:rPr>
-      </w:pPr>
-      <w:r>
-        <w:rPr>
-          <w:rFonts w:ascii="Times New Roman" w:eastAsia="Times New Roman" w:hAnsi="Times New Roman" w:cs="Times New Roman"/>
-          <w:sz w:val="24"/>
-          <w:szCs w:val="24"/>
-          <w:lang w:val="en-US"/>
-        </w:rPr>
-        <w:tab/>
+        <w:t xml:space="preserve">: </w:t>
+      </w:r>
+      <w:r>
+        <w:rPr>
+          <w:rFonts w:ascii="Times New Roman" w:eastAsia="Times New Roman" w:hAnsi="Times New Roman" w:cs="Times New Roman"/>
+          <w:sz w:val="24"/>
+          <w:szCs w:val="24"/>
+          <w:lang w:val="en-US"/>
+        </w:rPr>
+        <w:t>{authorizerComAddress}</w:t>
+      </w:r>
+      <w:r>
+        <w:rPr>
+          <w:rFonts w:ascii="Times New Roman" w:eastAsia="Times New Roman" w:hAnsi="Times New Roman" w:cs="Times New Roman"/>
+          <w:sz w:val="24"/>
+          <w:szCs w:val="24"/>
+          <w:lang w:val="en-US"/>
+        </w:rPr>
+        <w:t>.</w:t>
       </w:r>
     </w:p>
     <w:p>

</xml_diff>

<commit_message>
feat: app version 2.0 - add suggestion when inputting customer - authorizer can be select by company name or company id - add new device type - add mid/tid functions - new UI
</commit_message>
<xml_diff>
--- a/sourceDocs/HOP-DONG-GIAO-KHOAN.docx
+++ b/sourceDocs/HOP-DONG-GIAO-KHOAN.docx
@@ -278,7 +278,19 @@
           <w:szCs w:val="24"/>
           <w:lang w:val="en-US"/>
         </w:rPr>
-        <w:t xml:space="preserve"> {authorizerName}</w:t>
+        <w:t xml:space="preserve"> </w:t>
+      </w:r>
+      <w:r>
+        <w:rPr>
+          <w:rFonts w:ascii="Times New Roman" w:eastAsia="Times New Roman" w:hAnsi="Times New Roman" w:cs="Times New Roman"/>
+          <w:b/>
+          <w:bCs/>
+          <w:iCs/>
+          <w:sz w:val="24"/>
+          <w:szCs w:val="24"/>
+          <w:lang w:val="en-US"/>
+        </w:rPr>
+        <w:t>VÕ BÁ NGUYÊN VŨ</w:t>
       </w:r>
     </w:p>
     <w:p>
@@ -326,7 +338,17 @@
           <w:szCs w:val="24"/>
           <w:lang w:val="en-US"/>
         </w:rPr>
-        <w:t xml:space="preserve"> {authorizerId}</w:t>
+        <w:t xml:space="preserve"> </w:t>
+      </w:r>
+      <w:r>
+        <w:rPr>
+          <w:rFonts w:ascii="Times New Roman" w:eastAsia="Times New Roman" w:hAnsi="Times New Roman" w:cs="Times New Roman"/>
+          <w:iCs/>
+          <w:sz w:val="24"/>
+          <w:szCs w:val="24"/>
+          <w:lang w:val="en-US"/>
+        </w:rPr>
+        <w:t>048086000353</w:t>
       </w:r>
     </w:p>
     <w:p>
@@ -374,7 +396,17 @@
           <w:szCs w:val="24"/>
           <w:lang w:val="en-US"/>
         </w:rPr>
-        <w:t xml:space="preserve"> {authorizerIdDate}</w:t>
+        <w:t xml:space="preserve"> </w:t>
+      </w:r>
+      <w:r>
+        <w:rPr>
+          <w:rFonts w:ascii="Times New Roman" w:eastAsia="Times New Roman" w:hAnsi="Times New Roman" w:cs="Times New Roman"/>
+          <w:iCs/>
+          <w:sz w:val="24"/>
+          <w:szCs w:val="24"/>
+          <w:lang w:val="en-US"/>
+        </w:rPr>
+        <w:t>19/04/2021</w:t>
       </w:r>
     </w:p>
     <w:p>
@@ -412,7 +444,17 @@
           <w:lang w:val="en-US"/>
         </w:rPr>
         <w:tab/>
-        <w:t>: {authorizerIdPlace}</w:t>
+        <w:t xml:space="preserve">: </w:t>
+      </w:r>
+      <w:r>
+        <w:rPr>
+          <w:rFonts w:ascii="Times New Roman" w:eastAsia="Times New Roman" w:hAnsi="Times New Roman" w:cs="Times New Roman"/>
+          <w:iCs/>
+          <w:sz w:val="24"/>
+          <w:szCs w:val="24"/>
+          <w:lang w:val="en-US"/>
+        </w:rPr>
+        <w:t>Cục cảnh sát QLHC về TTXH</w:t>
       </w:r>
       <w:r>
         <w:rPr>

</xml_diff>